<commit_message>
Added release presenttaion files
</commit_message>
<xml_diff>
--- a/Presentations/ICALEPCS 2013/The Mantid Project.docx
+++ b/Presentations/ICALEPCS 2013/The Mantid Project.docx
@@ -6,6 +6,8 @@
       <w:pPr>
         <w:pStyle w:val="Heading1"/>
       </w:pPr>
+      <w:bookmarkStart w:id="0" w:name="_GoBack"/>
+      <w:bookmarkEnd w:id="0"/>
       <w:r>
         <w:t>The Mantid Project: Notes from an International Software Collaboration</w:t>
       </w:r>
@@ -78,21 +80,12 @@
         </w:rPr>
         <w:t xml:space="preserve"> </w:t>
       </w:r>
-      <w:proofErr w:type="spellStart"/>
       <w:r>
         <w:rPr>
           <w:kern w:val="16"/>
           <w:lang w:val="fr-FR"/>
         </w:rPr>
-        <w:t>Abingdon</w:t>
-      </w:r>
-      <w:proofErr w:type="spellEnd"/>
-      <w:r>
-        <w:rPr>
-          <w:kern w:val="16"/>
-          <w:lang w:val="fr-FR"/>
-        </w:rPr>
-        <w:t xml:space="preserve"> Science Park,</w:t>
+        <w:t>Abingdon Science Park,</w:t>
       </w:r>
       <w:r>
         <w:rPr>
@@ -214,131 +207,107 @@
           <w:kern w:val="16"/>
           <w:szCs w:val="24"/>
         </w:rPr>
+        <w:t xml:space="preserve"> project</w:t>
+      </w:r>
+      <w:r>
+        <w:rPr>
+          <w:kern w:val="16"/>
+          <w:szCs w:val="24"/>
+        </w:rPr>
+        <w:t>[1]</w:t>
+      </w:r>
+      <w:r>
+        <w:rPr>
+          <w:kern w:val="16"/>
+          <w:szCs w:val="24"/>
+        </w:rPr>
+        <w:t xml:space="preserve"> is a large </w:t>
+      </w:r>
+      <w:r>
+        <w:rPr>
+          <w:kern w:val="16"/>
+          <w:szCs w:val="24"/>
+        </w:rPr>
+        <w:t>international</w:t>
+      </w:r>
+      <w:r>
+        <w:rPr>
+          <w:kern w:val="16"/>
+          <w:szCs w:val="24"/>
+        </w:rPr>
+        <w:t xml:space="preserve"> collaboration between ISIS, STFC (UK) and </w:t>
+      </w:r>
+      <w:r>
+        <w:rPr>
+          <w:kern w:val="16"/>
+          <w:szCs w:val="24"/>
+        </w:rPr>
+        <w:t xml:space="preserve">the </w:t>
+      </w:r>
+      <w:r>
+        <w:t>Spallation Neutron Source (SNS)</w:t>
+      </w:r>
+      <w:r>
+        <w:rPr>
+          <w:kern w:val="16"/>
+          <w:szCs w:val="24"/>
+        </w:rPr>
+        <w:t>, DOE</w:t>
+      </w:r>
+      <w:r>
+        <w:rPr>
+          <w:kern w:val="16"/>
+          <w:szCs w:val="24"/>
+        </w:rPr>
+        <w:t xml:space="preserve"> (USA)</w:t>
+      </w:r>
+      <w:r>
+        <w:rPr>
+          <w:kern w:val="16"/>
+          <w:szCs w:val="24"/>
+        </w:rPr>
+        <w:t xml:space="preserve"> to co-develop a high performance computing framework for the analysis of </w:t>
+      </w:r>
+      <w:r>
+        <w:rPr>
+          <w:kern w:val="16"/>
+          <w:szCs w:val="24"/>
+        </w:rPr>
+        <w:t>n</w:t>
+      </w:r>
+      <w:r>
+        <w:rPr>
+          <w:kern w:val="16"/>
+          <w:szCs w:val="24"/>
+        </w:rPr>
+        <w:t xml:space="preserve">eutron scattering and </w:t>
+      </w:r>
+      <w:r>
+        <w:rPr>
+          <w:kern w:val="16"/>
+          <w:szCs w:val="24"/>
+        </w:rPr>
+        <w:t>muon</w:t>
+      </w:r>
+      <w:r>
+        <w:rPr>
+          <w:kern w:val="16"/>
+          <w:szCs w:val="24"/>
+        </w:rPr>
+        <w:t xml:space="preserve"> spin resonance data</w:t>
+      </w:r>
+      <w:r>
+        <w:rPr>
+          <w:kern w:val="16"/>
+        </w:rPr>
+        <w:t>.</w:t>
+      </w:r>
+      <w:r>
         <w:t xml:space="preserve"> </w:t>
       </w:r>
-      <w:proofErr w:type="gramStart"/>
-      <w:r>
-        <w:rPr>
-          <w:kern w:val="16"/>
-          <w:szCs w:val="24"/>
-        </w:rPr>
-        <w:t>project</w:t>
-      </w:r>
-      <w:r>
-        <w:rPr>
-          <w:kern w:val="16"/>
-          <w:szCs w:val="24"/>
-        </w:rPr>
-        <w:t>[</w:t>
-      </w:r>
-      <w:proofErr w:type="gramEnd"/>
-      <w:r>
-        <w:rPr>
-          <w:kern w:val="16"/>
-          <w:szCs w:val="24"/>
-        </w:rPr>
-        <w:t>1]</w:t>
-      </w:r>
-      <w:r>
-        <w:rPr>
-          <w:kern w:val="16"/>
-          <w:szCs w:val="24"/>
-        </w:rPr>
-        <w:t xml:space="preserve"> is a large </w:t>
-      </w:r>
-      <w:r>
-        <w:rPr>
-          <w:kern w:val="16"/>
-          <w:szCs w:val="24"/>
-        </w:rPr>
-        <w:t>international</w:t>
-      </w:r>
-      <w:r>
-        <w:rPr>
-          <w:kern w:val="16"/>
-          <w:szCs w:val="24"/>
-        </w:rPr>
-        <w:t xml:space="preserve"> collaboration between ISIS, STFC (UK) and </w:t>
-      </w:r>
-      <w:r>
-        <w:rPr>
-          <w:kern w:val="16"/>
-          <w:szCs w:val="24"/>
-        </w:rPr>
-        <w:t xml:space="preserve">the </w:t>
-      </w:r>
-      <w:r>
-        <w:t>Spallation Neutron Source (SNS)</w:t>
-      </w:r>
-      <w:r>
-        <w:rPr>
-          <w:kern w:val="16"/>
-          <w:szCs w:val="24"/>
-        </w:rPr>
-        <w:t>, DOE</w:t>
-      </w:r>
-      <w:r>
-        <w:rPr>
-          <w:kern w:val="16"/>
-          <w:szCs w:val="24"/>
-        </w:rPr>
-        <w:t xml:space="preserve"> (USA)</w:t>
-      </w:r>
-      <w:r>
-        <w:rPr>
-          <w:kern w:val="16"/>
-          <w:szCs w:val="24"/>
-        </w:rPr>
-        <w:t xml:space="preserve"> to co-develop a high performance computing framework for the analysis of </w:t>
-      </w:r>
-      <w:r>
-        <w:rPr>
-          <w:kern w:val="16"/>
-          <w:szCs w:val="24"/>
-        </w:rPr>
-        <w:t>n</w:t>
-      </w:r>
-      <w:r>
-        <w:rPr>
-          <w:kern w:val="16"/>
-          <w:szCs w:val="24"/>
-        </w:rPr>
-        <w:t xml:space="preserve">eutron scattering and </w:t>
-      </w:r>
-      <w:r>
-        <w:rPr>
-          <w:kern w:val="16"/>
-          <w:szCs w:val="24"/>
-        </w:rPr>
-        <w:t>muon</w:t>
-      </w:r>
-      <w:r>
-        <w:rPr>
-          <w:kern w:val="16"/>
-          <w:szCs w:val="24"/>
-        </w:rPr>
-        <w:t xml:space="preserve"> spin resonance data</w:t>
-      </w:r>
-      <w:r>
-        <w:rPr>
-          <w:kern w:val="16"/>
-        </w:rPr>
-        <w:t>.</w:t>
-      </w:r>
-      <w:r>
-        <w:t xml:space="preserve"> </w:t>
-      </w:r>
       <w:r>
         <w:t>The MANTID software is cross platform and open source so it is free and available to all visiting scientists of the facilities.</w:t>
       </w:r>
-    </w:p>
-    <w:p>
-      <w:pPr>
-        <w:pStyle w:val="BodyTextIndent"/>
-        <w:rPr>
-          <w:kern w:val="16"/>
-        </w:rPr>
-      </w:pPr>
     </w:p>
     <w:p>
       <w:pPr>
@@ -553,21 +522,7 @@
                               <w:rPr>
                                 <w:kern w:val="16"/>
                               </w:rPr>
-                              <w:t xml:space="preserve">Work at ORNL was sponsored by the Scientific User Facilities Division, Office of Basic Energy Services, </w:t>
-                            </w:r>
-                            <w:proofErr w:type="gramStart"/>
-                            <w:r>
-                              <w:rPr>
-                                <w:kern w:val="16"/>
-                              </w:rPr>
-                              <w:t>US</w:t>
-                            </w:r>
-                            <w:proofErr w:type="gramEnd"/>
-                            <w:r>
-                              <w:rPr>
-                                <w:kern w:val="16"/>
-                              </w:rPr>
-                              <w:t xml:space="preserve"> Department of Energy.</w:t>
+                              <w:t>Work at ORNL was sponsored by the Scientific User Facilities Division, Office of Basic Energy Services, US Department of Energy.</w:t>
                             </w:r>
                             <w:r>
                               <w:rPr>
@@ -726,7 +681,7 @@
           <w:kern w:val="16"/>
           <w:szCs w:val="24"/>
         </w:rPr>
-        <w:t xml:space="preserve">.  The centralisation of all of our code in a </w:t>
+        <w:t xml:space="preserve">.  The centralisation of all of our code in a framework that is independent of any visualization greatly </w:t>
       </w:r>
       <w:r>
         <w:rPr>
@@ -734,7 +689,7 @@
           <w:szCs w:val="24"/>
         </w:rPr>
         <w:lastRenderedPageBreak/>
-        <w:t>framework that is independent of any visualization greatly eases the task of introducing new user interfaces and maintaining multiple user interfaces as each is only concerned with the presentation of data to users, all data manipulations are done using the framework</w:t>
+        <w:t>eases the task of introducing new user interfaces and maintaining multiple user interfaces as each is only concerned with the presentation of data to users, all data manipulations are done using the framework</w:t>
       </w:r>
       <w:r>
         <w:rPr>
@@ -764,29 +719,13 @@
         <w:rPr>
           <w:kern w:val="16"/>
         </w:rPr>
-        <w:t xml:space="preserve"> and analysis tool called MantidPlot that has been built as an extension to the open source project </w:t>
-      </w:r>
-      <w:proofErr w:type="spellStart"/>
-      <w:proofErr w:type="gramStart"/>
-      <w:r>
-        <w:rPr>
-          <w:kern w:val="16"/>
-        </w:rPr>
-        <w:t>QtiPlot</w:t>
-      </w:r>
-      <w:proofErr w:type="spellEnd"/>
-      <w:r>
-        <w:rPr>
-          <w:kern w:val="16"/>
-        </w:rPr>
-        <w:t>[</w:t>
-      </w:r>
-      <w:proofErr w:type="gramEnd"/>
-      <w:r>
-        <w:rPr>
-          <w:kern w:val="16"/>
-        </w:rPr>
-        <w:t>2]</w:t>
+        <w:t xml:space="preserve"> and analysis tool called MantidPlot that has been built as an extension to the open source project QtiPlot</w:t>
+      </w:r>
+      <w:r>
+        <w:rPr>
+          <w:kern w:val="16"/>
+        </w:rPr>
+        <w:t>[2]</w:t>
       </w:r>
       <w:r>
         <w:rPr>
@@ -809,26 +748,17 @@
     </w:p>
     <w:p>
       <w:pPr>
-        <w:pStyle w:val="BulletedList"/>
-        <w:numPr>
-          <w:ilvl w:val="0"/>
-          <w:numId w:val="0"/>
-        </w:numPr>
-        <w:ind w:left="202" w:hanging="202"/>
-        <w:rPr>
-          <w:kern w:val="16"/>
-        </w:rPr>
+        <w:pStyle w:val="FigureCaption"/>
       </w:pPr>
       <w:r>
         <w:rPr>
           <w:noProof/>
-          <w:kern w:val="16"/>
           <w:lang w:eastAsia="en-GB"/>
         </w:rPr>
         <w:drawing>
-          <wp:inline distT="0" distB="0" distL="0" distR="0" wp14:anchorId="5320D0EB">
-            <wp:extent cx="3277798" cy="1730829"/>
-            <wp:effectExtent l="0" t="0" r="0" b="3175"/>
+          <wp:inline distT="0" distB="0" distL="0" distR="0" wp14:anchorId="4A5E1F2D" wp14:editId="17DED964">
+            <wp:extent cx="2963812" cy="1565030"/>
+            <wp:effectExtent l="0" t="0" r="8255" b="0"/>
             <wp:docPr id="6" name="Picture 6"/>
             <wp:cNvGraphicFramePr>
               <a:graphicFrameLocks xmlns:a="http://schemas.openxmlformats.org/drawingml/2006/main" noChangeAspect="1"/>
@@ -858,7 +788,7 @@
                   <pic:spPr bwMode="auto">
                     <a:xfrm>
                       <a:off x="0" y="0"/>
-                      <a:ext cx="3277285" cy="1730558"/>
+                      <a:ext cx="2961782" cy="1563958"/>
                     </a:xfrm>
                     <a:prstGeom prst="rect">
                       <a:avLst/>
@@ -872,27 +802,15 @@
         </w:drawing>
       </w:r>
       <w:r>
-        <w:rPr>
-          <w:kern w:val="16"/>
-        </w:rPr>
         <w:t xml:space="preserve">Figure </w:t>
       </w:r>
       <w:r>
-        <w:rPr>
-          <w:kern w:val="16"/>
-        </w:rPr>
         <w:t>1</w:t>
       </w:r>
       <w:r>
-        <w:rPr>
-          <w:kern w:val="16"/>
-        </w:rPr>
         <w:t xml:space="preserve">: </w:t>
       </w:r>
       <w:r>
-        <w:rPr>
-          <w:kern w:val="16"/>
-        </w:rPr>
         <w:t>High level design of the MANTID project</w:t>
       </w:r>
     </w:p>
@@ -903,6 +821,12 @@
           <w:kern w:val="16"/>
         </w:rPr>
       </w:pPr>
+      <w:r>
+        <w:rPr>
+          <w:kern w:val="16"/>
+        </w:rPr>
+        <w:t>The framework itself is built around two main concepts: algorithms that can manipulate data and workspaces that hold the data.  The rest of the framework provides useful services to those two main concepts.  While there are many algorithms and workspace types already built for the framework Mantid provides a plug in system to greatly ease the task of adding new algorithms or workspaces should a user require a manipulation that we have not provided.</w:t>
+      </w:r>
     </w:p>
     <w:p>
       <w:pPr>
@@ -915,7 +839,69 @@
         <w:rPr>
           <w:kern w:val="16"/>
         </w:rPr>
-        <w:t>The framework itself is built around two main concepts: algorithms that can manipulate data and workspaces that hold the data.  The rest of the framework provides useful services to those two main concepts.  While there are many algorithms and workspace types already built for the framework Mantid provides a plug in system to greatly ease the task of adding new algorithms or workspaces should a user require a manipulation that we have not provided.</w:t>
+        <w:t xml:space="preserve">Data input and output </w:t>
+      </w:r>
+      <w:r>
+        <w:rPr>
+          <w:kern w:val="16"/>
+        </w:rPr>
+        <w:t>are</w:t>
+      </w:r>
+      <w:r>
+        <w:rPr>
+          <w:kern w:val="16"/>
+        </w:rPr>
+        <w:t xml:space="preserve"> provided using specialized algorithms.  </w:t>
+      </w:r>
+      <w:r>
+        <w:rPr>
+          <w:kern w:val="16"/>
+        </w:rPr>
+        <w:t>We support a wide range of facility specific</w:t>
+      </w:r>
+      <w:r>
+        <w:rPr>
+          <w:kern w:val="16"/>
+        </w:rPr>
+        <w:t xml:space="preserve"> and NEXUS </w:t>
+      </w:r>
+      <w:r>
+        <w:rPr>
+          <w:kern w:val="16"/>
+        </w:rPr>
+        <w:t>formats</w:t>
+      </w:r>
+      <w:r>
+        <w:rPr>
+          <w:kern w:val="16"/>
+        </w:rPr>
+        <w:t>[3]</w:t>
+      </w:r>
+      <w:r>
+        <w:rPr>
+          <w:kern w:val="16"/>
+        </w:rPr>
+        <w:t>, with the framework dynamically selecting the best file loading algorithm to match the file format</w:t>
+      </w:r>
+      <w:r>
+        <w:rPr>
+          <w:kern w:val="16"/>
+        </w:rPr>
+        <w:t xml:space="preserve">.  We </w:t>
+      </w:r>
+      <w:r>
+        <w:rPr>
+          <w:kern w:val="16"/>
+        </w:rPr>
+        <w:t>also support live data loading and analysis by direct connection to the instrument data acquisition electronics.</w:t>
+      </w:r>
+    </w:p>
+    <w:p>
+      <w:pPr>
+        <w:pStyle w:val="Heading2"/>
+      </w:pPr>
+      <w:r>
+        <w:t>Project Organisation</w:t>
       </w:r>
     </w:p>
     <w:p>
@@ -923,179 +909,66 @@
         <w:pStyle w:val="BodyTextIndent"/>
         <w:rPr>
           <w:kern w:val="16"/>
-        </w:rPr>
-      </w:pPr>
-      <w:r>
-        <w:rPr>
-          <w:kern w:val="16"/>
-        </w:rPr>
-        <w:t xml:space="preserve">Data input and output </w:t>
-      </w:r>
-      <w:r>
-        <w:rPr>
-          <w:kern w:val="16"/>
-        </w:rPr>
-        <w:t>are</w:t>
-      </w:r>
-      <w:r>
-        <w:rPr>
-          <w:kern w:val="16"/>
-        </w:rPr>
-        <w:t xml:space="preserve"> provided using specialized algorithms.  </w:t>
-      </w:r>
-      <w:r>
-        <w:rPr>
-          <w:kern w:val="16"/>
-        </w:rPr>
-        <w:t>We support a wide range of facility specific</w:t>
-      </w:r>
-      <w:r>
-        <w:rPr>
-          <w:kern w:val="16"/>
-        </w:rPr>
-        <w:t xml:space="preserve"> and NEXUS </w:t>
-      </w:r>
-      <w:proofErr w:type="gramStart"/>
-      <w:r>
-        <w:rPr>
-          <w:kern w:val="16"/>
-        </w:rPr>
-        <w:t>formats</w:t>
-      </w:r>
-      <w:r>
-        <w:rPr>
-          <w:kern w:val="16"/>
-        </w:rPr>
-        <w:t>[</w:t>
-      </w:r>
-      <w:proofErr w:type="gramEnd"/>
-      <w:r>
-        <w:rPr>
-          <w:kern w:val="16"/>
-        </w:rPr>
-        <w:t>3]</w:t>
-      </w:r>
-      <w:r>
-        <w:rPr>
-          <w:kern w:val="16"/>
-        </w:rPr>
-        <w:t>, with the framework dynamically selecting the best file loading algorithm to match the file format</w:t>
-      </w:r>
-      <w:r>
-        <w:rPr>
-          <w:kern w:val="16"/>
-        </w:rPr>
-        <w:t xml:space="preserve">.  We </w:t>
-      </w:r>
-      <w:r>
-        <w:rPr>
-          <w:kern w:val="16"/>
-        </w:rPr>
-        <w:t>also support live data loading and analysis by direct connection to the instrument data acquisition electronics.</w:t>
-      </w:r>
-    </w:p>
-    <w:p>
-      <w:pPr>
-        <w:pStyle w:val="BodyTextIndent"/>
-        <w:rPr>
-          <w:kern w:val="16"/>
-        </w:rPr>
-      </w:pPr>
-      <w:r>
-        <w:rPr>
-          <w:kern w:val="16"/>
-        </w:rPr>
+          <w:szCs w:val="24"/>
+        </w:rPr>
+      </w:pPr>
+      <w:r>
+        <w:rPr>
+          <w:kern w:val="16"/>
+          <w:szCs w:val="24"/>
+        </w:rPr>
+        <w:t>The organisation of any project, particularly collaborations working with a distributed team</w:t>
+      </w:r>
+      <w:r>
+        <w:rPr>
+          <w:kern w:val="16"/>
+          <w:szCs w:val="24"/>
+        </w:rPr>
+        <w:t>,</w:t>
+      </w:r>
+      <w:r>
+        <w:rPr>
+          <w:kern w:val="16"/>
+          <w:szCs w:val="24"/>
+        </w:rPr>
+        <w:t xml:space="preserve"> is vital to its success.  In this case some of the key elements of this project w</w:t>
+      </w:r>
+      <w:r>
+        <w:rPr>
+          <w:kern w:val="16"/>
+          <w:szCs w:val="24"/>
+        </w:rPr>
+        <w:t>ere</w:t>
+      </w:r>
+      <w:r>
+        <w:rPr>
+          <w:kern w:val="16"/>
+          <w:szCs w:val="24"/>
+        </w:rPr>
+        <w:t xml:space="preserve"> the need for clear direction and oversight within the project, together with the need to develop a suitable solution for the many thousands of scientists that visit these facilities every year.  With this number of end users across all of the scientific techniques the facilities support it is not possible to interact with them directly.  To ensure</w:t>
+      </w:r>
+      <w:r>
         <w:t xml:space="preserve"> </w:t>
       </w:r>
-    </w:p>
-    <w:p>
-      <w:pPr>
-        <w:pStyle w:val="Heading2"/>
-      </w:pPr>
-      <w:r>
-        <w:t>Project Organisation</w:t>
-      </w:r>
-    </w:p>
-    <w:p>
-      <w:pPr>
-        <w:pStyle w:val="BodyTextIndent"/>
-        <w:rPr>
-          <w:kern w:val="16"/>
-          <w:szCs w:val="24"/>
-        </w:rPr>
-      </w:pPr>
-      <w:r>
-        <w:rPr>
-          <w:kern w:val="16"/>
-          <w:szCs w:val="24"/>
-        </w:rPr>
-        <w:t>The organisation of any project, particularly collaborations working with a distributed team</w:t>
-      </w:r>
-      <w:r>
-        <w:rPr>
-          <w:kern w:val="16"/>
-          <w:szCs w:val="24"/>
-        </w:rPr>
-        <w:t>,</w:t>
-      </w:r>
-      <w:r>
-        <w:rPr>
-          <w:kern w:val="16"/>
-          <w:szCs w:val="24"/>
-        </w:rPr>
-        <w:t xml:space="preserve"> is vital to its success.  In this case some of the key elements of this project w</w:t>
-      </w:r>
-      <w:r>
-        <w:rPr>
-          <w:kern w:val="16"/>
-          <w:szCs w:val="24"/>
-        </w:rPr>
-        <w:t>ere</w:t>
-      </w:r>
-      <w:r>
-        <w:rPr>
-          <w:kern w:val="16"/>
-          <w:szCs w:val="24"/>
-        </w:rPr>
-        <w:t xml:space="preserve"> the need for clear direction and oversight within the project, together with the need to develop a suitable solution for the many thousands of scientists that visit these facilities every year.  With this number of end users across all of the scientific techniques the facilities support it is not possible to interact with them directly.  To ensure</w:t>
-      </w:r>
-      <w:r>
-        <w:t xml:space="preserve"> </w:t>
-      </w:r>
-      <w:r>
-        <w:t xml:space="preserve">we have a broad coverage of all of the issues and </w:t>
+      <w:r>
+        <w:t xml:space="preserve">we have a broad coverage of all of the issues and needs of the beamlines a scientific steering committee has been established at each facility with at least one key scientist from each group of beamlines.  The committees </w:t>
       </w:r>
       <w:r>
         <w:lastRenderedPageBreak/>
-        <w:t>needs of the beamlines a scientific steering committee has been established at each facility with at least one key scientist from each group of beamlines.  The committees work together to identify areas for future development, prioritise the various tasks and maintain communication between the project team and the wider user group.</w:t>
-      </w:r>
-    </w:p>
-    <w:p>
-      <w:pPr>
-        <w:pStyle w:val="BodyTextIndent"/>
-        <w:rPr>
-          <w:kern w:val="16"/>
-          <w:szCs w:val="24"/>
-        </w:rPr>
-      </w:pPr>
-    </w:p>
-    <w:p>
-      <w:pPr>
-        <w:pStyle w:val="BodyTextIndent"/>
-        <w:rPr>
-          <w:kern w:val="16"/>
-          <w:szCs w:val="24"/>
-        </w:rPr>
+        <w:t>work together to identify areas for future development, prioritise the various tasks and maintain communication between the project team and the wider user group.</w:t>
+      </w:r>
+    </w:p>
+    <w:p>
+      <w:pPr>
+        <w:pStyle w:val="FigureCaption"/>
       </w:pPr>
       <w:r>
         <w:rPr>
           <w:noProof/>
-          <w:kern w:val="16"/>
-          <w:szCs w:val="24"/>
           <w:lang w:eastAsia="en-GB"/>
         </w:rPr>
         <w:drawing>
-          <wp:inline distT="0" distB="0" distL="0" distR="0">
+          <wp:inline distT="0" distB="0" distL="0" distR="0" wp14:anchorId="43E65D98" wp14:editId="77A16C74">
             <wp:extent cx="2757805" cy="1975485"/>
             <wp:effectExtent l="0" t="0" r="4445" b="0"/>
             <wp:docPr id="3" name="Picture 11"/>
@@ -1143,56 +1016,23 @@
     </w:p>
     <w:p>
       <w:pPr>
-        <w:pStyle w:val="BulletedList"/>
-        <w:numPr>
-          <w:ilvl w:val="0"/>
-          <w:numId w:val="0"/>
-        </w:numPr>
-        <w:ind w:left="389" w:hanging="202"/>
-        <w:rPr>
-          <w:kern w:val="16"/>
-        </w:rPr>
-      </w:pPr>
-      <w:r>
-        <w:rPr>
-          <w:kern w:val="16"/>
-        </w:rPr>
+        <w:pStyle w:val="FigureCaption"/>
+      </w:pPr>
+      <w:r>
         <w:t xml:space="preserve">Figure </w:t>
       </w:r>
       <w:r>
-        <w:rPr>
-          <w:kern w:val="16"/>
-        </w:rPr>
         <w:t>2</w:t>
       </w:r>
       <w:r>
-        <w:rPr>
-          <w:kern w:val="16"/>
-        </w:rPr>
         <w:t xml:space="preserve">: </w:t>
       </w:r>
       <w:r>
-        <w:rPr>
-          <w:kern w:val="16"/>
-        </w:rPr>
         <w:t>Organisation of the MANTID project</w:t>
       </w:r>
     </w:p>
     <w:p>
       <w:pPr>
-        <w:pStyle w:val="BulletedList"/>
-        <w:numPr>
-          <w:ilvl w:val="0"/>
-          <w:numId w:val="0"/>
-        </w:numPr>
-        <w:ind w:left="389" w:hanging="202"/>
-        <w:rPr>
-          <w:kern w:val="16"/>
-        </w:rPr>
-      </w:pPr>
-    </w:p>
-    <w:p>
-      <w:pPr>
         <w:pStyle w:val="BodyTextIndent"/>
         <w:rPr>
           <w:kern w:val="16"/>
@@ -1237,25 +1077,9 @@
     </w:p>
     <w:p>
       <w:pPr>
-        <w:pStyle w:val="BodyTextIndent"/>
-        <w:rPr>
-          <w:kern w:val="16"/>
-        </w:rPr>
-      </w:pPr>
-    </w:p>
-    <w:p>
-      <w:pPr>
         <w:pStyle w:val="Heading3"/>
-        <w:spacing w:before="0"/>
-        <w:rPr>
-          <w:kern w:val="16"/>
-        </w:rPr>
-      </w:pPr>
-      <w:r>
-        <w:rPr>
-          <w:kern w:val="16"/>
-        </w:rPr>
-        <w:lastRenderedPageBreak/>
+      </w:pPr>
+      <w:r>
         <w:t>Team Communication</w:t>
       </w:r>
     </w:p>
@@ -1301,7 +1125,20 @@
         <w:rPr>
           <w:kern w:val="16"/>
         </w:rPr>
-        <w:t xml:space="preserve">, for intra team calling and messaging, but also for a daily distributed “stand up” meeting that keeps everyone informed while taking very little time of everyone’s time.  For more in depth code review and demonstrations screen sharing or video conferencing are used to minimize the need for travel.  </w:t>
+        <w:t xml:space="preserve">, for intra team calling and messaging, but also for a daily distributed “stand up” meeting that keeps everyone informed while taking very little time of </w:t>
+      </w:r>
+      <w:r>
+        <w:rPr>
+          <w:kern w:val="16"/>
+        </w:rPr>
+        <w:br w:type="column"/>
+      </w:r>
+      <w:r>
+        <w:rPr>
+          <w:kern w:val="16"/>
+        </w:rPr>
+        <w:lastRenderedPageBreak/>
+        <w:t xml:space="preserve">everyone’s time.  For more in depth code review and demonstrations screen sharing or video conferencing are used to minimize the need for travel.  </w:t>
       </w:r>
     </w:p>
     <w:p>
@@ -1331,51 +1168,82 @@
         <w:rPr>
           <w:kern w:val="16"/>
         </w:rPr>
-        <w:t xml:space="preserve">When the SNS joined the MANTID project there was also the opportunity to transfer a senior developer from the ISIS team to the SNS.  This was an invaluable direct transfer of knowledge and skills to the newly joined facility and helped them rapidly understand </w:t>
-      </w:r>
-      <w:proofErr w:type="gramStart"/>
-      <w:r>
-        <w:rPr>
-          <w:kern w:val="16"/>
-        </w:rPr>
-        <w:t xml:space="preserve">the </w:t>
-      </w:r>
-      <w:r>
-        <w:rPr>
-          <w:kern w:val="16"/>
-        </w:rPr>
-        <w:t>codebase</w:t>
-      </w:r>
-      <w:proofErr w:type="gramEnd"/>
-      <w:r>
-        <w:rPr>
-          <w:kern w:val="16"/>
-        </w:rPr>
-        <w:t xml:space="preserve"> and adopt MANTID within the organisation.</w:t>
+        <w:t xml:space="preserve">When the SNS joined the MANTID project there was also the opportunity to transfer a senior developer from the ISIS team to the SNS.  This was an invaluable direct transfer of knowledge and skills to the newly joined facility and helped them rapidly understand the </w:t>
+      </w:r>
+      <w:r>
+        <w:rPr>
+          <w:kern w:val="16"/>
+        </w:rPr>
+        <w:t>codebase and adopt MANTID within the organisation.</w:t>
+      </w:r>
+    </w:p>
+    <w:p>
+      <w:pPr>
+        <w:pStyle w:val="Heading3"/>
+      </w:pPr>
+      <w:r>
+        <w:t>Development Ecosystem</w:t>
       </w:r>
     </w:p>
     <w:p>
       <w:pPr>
         <w:pStyle w:val="BodyTextIndent"/>
-        <w:ind w:firstLine="0"/>
-        <w:rPr>
-          <w:kern w:val="16"/>
-        </w:rPr>
-      </w:pPr>
+        <w:rPr>
+          <w:kern w:val="16"/>
+        </w:rPr>
+      </w:pPr>
+      <w:r>
+        <w:rPr>
+          <w:kern w:val="16"/>
+        </w:rPr>
+        <w:t xml:space="preserve">Building a large cross platform analysis framework is a significant challenge to any development team, and in order to optimise productivity the team they need a supportive development ecosystem to automate and ease tasks wherever possible. </w:t>
+      </w:r>
+      <w:r>
+        <w:rPr>
+          <w:kern w:val="16"/>
+        </w:rPr>
+        <w:t>All work to be undertaken is stored in our Trac</w:t>
+      </w:r>
+      <w:r>
+        <w:rPr>
+          <w:kern w:val="16"/>
+        </w:rPr>
+        <w:t>[</w:t>
+      </w:r>
+      <w:r>
+        <w:rPr>
+          <w:kern w:val="16"/>
+        </w:rPr>
+        <w:t>5</w:t>
+      </w:r>
+      <w:r>
+        <w:rPr>
+          <w:kern w:val="16"/>
+        </w:rPr>
+        <w:t>]</w:t>
+      </w:r>
+      <w:r>
+        <w:rPr>
+          <w:kern w:val="16"/>
+        </w:rPr>
+        <w:t xml:space="preserve">, online ticketing system. Issues are given a priority and assigned to individual developers. Developers cannot submit changes to </w:t>
+      </w:r>
+      <w:r>
+        <w:rPr>
+          <w:kern w:val="16"/>
+        </w:rPr>
+        <w:t>the codebase unless it</w:t>
+      </w:r>
+      <w:r>
+        <w:rPr>
+          <w:kern w:val="16"/>
+        </w:rPr>
+        <w:t xml:space="preserve"> contains a tag cross-reference to at least one ticket from Trac.</w:t>
+      </w:r>
     </w:p>
     <w:p>
       <w:pPr>
         <w:pStyle w:val="BodyTextIndent"/>
-        <w:ind w:firstLine="0"/>
-        <w:rPr>
-          <w:kern w:val="16"/>
-        </w:rPr>
-      </w:pPr>
-    </w:p>
-    <w:p>
-      <w:pPr>
-        <w:pStyle w:val="BodyTextIndent"/>
-        <w:ind w:firstLine="0"/>
         <w:rPr>
           <w:kern w:val="16"/>
         </w:rPr>
@@ -1394,28 +1262,126 @@
           <w:docGrid w:linePitch="360"/>
         </w:sectPr>
       </w:pPr>
-    </w:p>
-    <w:p>
-      <w:pPr>
-        <w:pStyle w:val="BodyTextIndent"/>
-        <w:rPr>
-          <w:kern w:val="16"/>
-        </w:rPr>
-        <w:sectPr>
-          <w:footnotePr>
-            <w:pos w:val="beneathText"/>
-            <w:numFmt w:val="chicago"/>
-          </w:footnotePr>
-          <w:endnotePr>
-            <w:numFmt w:val="decimal"/>
-          </w:endnotePr>
-          <w:type w:val="continuous"/>
-          <w:pgSz w:w="11909" w:h="16834" w:code="9"/>
-          <w:pgMar w:top="2102" w:right="1138" w:bottom="1080" w:left="1134" w:header="2102" w:footer="1080" w:gutter="0"/>
-          <w:cols w:num="2" w:space="288"/>
-          <w:docGrid w:linePitch="360"/>
-        </w:sectPr>
-      </w:pPr>
+      <w:r>
+        <w:rPr>
+          <w:kern w:val="16"/>
+        </w:rPr>
+        <w:t xml:space="preserve">Initially </w:t>
+      </w:r>
+      <w:r>
+        <w:rPr>
+          <w:kern w:val="16"/>
+        </w:rPr>
+        <w:t xml:space="preserve">the project was successfully run using </w:t>
+      </w:r>
+      <w:r>
+        <w:rPr>
+          <w:kern w:val="16"/>
+        </w:rPr>
+        <w:t>subversion[</w:t>
+      </w:r>
+      <w:r>
+        <w:rPr>
+          <w:kern w:val="16"/>
+        </w:rPr>
+        <w:t>6</w:t>
+      </w:r>
+      <w:r>
+        <w:rPr>
+          <w:kern w:val="16"/>
+        </w:rPr>
+        <w:t>]</w:t>
+      </w:r>
+      <w:r>
+        <w:rPr>
+          <w:kern w:val="16"/>
+        </w:rPr>
+        <w:t>. However, as the project grew, both in terms of the team size and the complexity, centralized version control became cumbersome.  Git</w:t>
+      </w:r>
+      <w:r>
+        <w:rPr>
+          <w:kern w:val="16"/>
+        </w:rPr>
+        <w:t xml:space="preserve"> </w:t>
+      </w:r>
+      <w:r>
+        <w:rPr>
+          <w:kern w:val="16"/>
+        </w:rPr>
+        <w:t>[</w:t>
+      </w:r>
+      <w:r>
+        <w:rPr>
+          <w:kern w:val="16"/>
+        </w:rPr>
+        <w:t>7</w:t>
+      </w:r>
+      <w:r>
+        <w:rPr>
+          <w:kern w:val="16"/>
+        </w:rPr>
+        <w:t>]</w:t>
+      </w:r>
+      <w:r>
+        <w:rPr>
+          <w:kern w:val="16"/>
+        </w:rPr>
+        <w:t xml:space="preserve"> is now used, with public, remote repositories hosted on GitHub</w:t>
+      </w:r>
+      <w:r>
+        <w:rPr>
+          <w:kern w:val="16"/>
+        </w:rPr>
+        <w:t>[</w:t>
+      </w:r>
+      <w:r>
+        <w:rPr>
+          <w:kern w:val="16"/>
+        </w:rPr>
+        <w:t>8</w:t>
+      </w:r>
+      <w:r>
+        <w:rPr>
+          <w:kern w:val="16"/>
+        </w:rPr>
+        <w:t>]</w:t>
+      </w:r>
+      <w:r>
+        <w:rPr>
+          <w:kern w:val="16"/>
+        </w:rPr>
+        <w:t>. The ability to generate branches easily and work offline, where the major drivers</w:t>
+      </w:r>
+      <w:r>
+        <w:rPr>
+          <w:kern w:val="16"/>
+        </w:rPr>
+        <w:t xml:space="preserve"> in our choice of a distributed code repository</w:t>
+      </w:r>
+      <w:r>
+        <w:rPr>
+          <w:kern w:val="16"/>
+        </w:rPr>
+        <w:t xml:space="preserve">. </w:t>
+      </w:r>
+      <w:r>
+        <w:rPr>
+          <w:kern w:val="16"/>
+        </w:rPr>
+        <w:t xml:space="preserve">Committing to a local repository, and handling issues on individual branches, before sharing changes has been essential to </w:t>
+      </w:r>
+      <w:r>
+        <w:rPr>
+          <w:kern w:val="16"/>
+        </w:rPr>
+        <w:t>supporting a team of this size.</w:t>
+      </w:r>
+      <w:r>
+        <w:rPr>
+          <w:kern w:val="16"/>
+        </w:rPr>
+        <w:t xml:space="preserve"> </w:t>
+      </w:r>
     </w:p>
     <w:tbl>
       <w:tblPr>
@@ -1436,9 +1402,15 @@
           </w:tcPr>
           <w:p>
             <w:pPr>
-              <w:pStyle w:val="BodyTextIndent"/>
-              <w:ind w:firstLine="0"/>
-              <w:jc w:val="center"/>
+              <w:pStyle w:val="FigureCaption"/>
+              <w:rPr>
+                <w:kern w:val="16"/>
+              </w:rPr>
+            </w:pPr>
+          </w:p>
+          <w:p>
+            <w:pPr>
+              <w:pStyle w:val="FigureCaption"/>
               <w:rPr>
                 <w:kern w:val="16"/>
               </w:rPr>
@@ -1448,9 +1420,8 @@
                 <w:noProof/>
                 <w:lang w:eastAsia="en-GB"/>
               </w:rPr>
-              <w:lastRenderedPageBreak/>
               <w:drawing>
-                <wp:inline distT="0" distB="0" distL="0" distR="0">
+                <wp:inline distT="0" distB="0" distL="0" distR="0" wp14:anchorId="454FF7BB" wp14:editId="27DF8FD6">
                   <wp:extent cx="4710430" cy="2341245"/>
                   <wp:effectExtent l="0" t="0" r="0" b="1905"/>
                   <wp:docPr id="63" name="Picture 1"/>
@@ -1511,81 +1482,24 @@
           </w:tcPr>
           <w:p>
             <w:pPr>
-              <w:pStyle w:val="FigureCaptionMultiLine"/>
-              <w:rPr>
-                <w:kern w:val="16"/>
-              </w:rPr>
+              <w:pStyle w:val="FigureCaption"/>
             </w:pPr>
             <w:r>
-              <w:rPr>
-                <w:kern w:val="16"/>
-              </w:rPr>
               <w:t xml:space="preserve">Figure </w:t>
             </w:r>
             <w:r>
-              <w:rPr>
-                <w:kern w:val="16"/>
-              </w:rPr>
               <w:t>3</w:t>
             </w:r>
             <w:r>
-              <w:rPr>
-                <w:kern w:val="16"/>
-              </w:rPr>
               <w:t xml:space="preserve">: </w:t>
             </w:r>
             <w:r>
-              <w:rPr>
-                <w:kern w:val="16"/>
-              </w:rPr>
-              <w:t xml:space="preserve">Several of the members of </w:t>
+              <w:t>Several of the members of the MANTID Team at their annual developer workshop meeting in 2010</w:t>
             </w:r>
             <w:r>
-              <w:rPr>
-                <w:kern w:val="16"/>
-              </w:rPr>
-              <w:t xml:space="preserve">the </w:t>
-            </w:r>
-            <w:r>
-              <w:rPr>
-                <w:kern w:val="16"/>
-              </w:rPr>
-              <w:t>MANTID</w:t>
-            </w:r>
-            <w:r>
-              <w:rPr>
-                <w:kern w:val="16"/>
-              </w:rPr>
-              <w:t xml:space="preserve"> Team at their annual </w:t>
-            </w:r>
-            <w:r>
-              <w:rPr>
-                <w:kern w:val="16"/>
-              </w:rPr>
-              <w:t xml:space="preserve">developer workshop </w:t>
-            </w:r>
-            <w:r>
-              <w:rPr>
-                <w:kern w:val="16"/>
-              </w:rPr>
-              <w:t>meeting in 20</w:t>
-            </w:r>
-            <w:r>
-              <w:rPr>
-                <w:kern w:val="16"/>
-              </w:rPr>
-              <w:t>10</w:t>
-            </w:r>
-            <w:r>
-              <w:rPr>
-                <w:kern w:val="16"/>
-              </w:rPr>
               <w:t>.</w:t>
             </w:r>
             <w:r>
-              <w:rPr>
-                <w:kern w:val="16"/>
-              </w:rPr>
               <w:t xml:space="preserve"> </w:t>
             </w:r>
           </w:p>
@@ -1624,287 +1538,23 @@
     </w:p>
     <w:p>
       <w:pPr>
-        <w:pStyle w:val="Heading3"/>
-        <w:spacing w:before="0"/>
-        <w:rPr>
-          <w:kern w:val="16"/>
-        </w:rPr>
-      </w:pPr>
-      <w:r>
-        <w:rPr>
-          <w:kern w:val="16"/>
-        </w:rPr>
-        <w:lastRenderedPageBreak/>
-        <w:t>Development Ecosystem</w:t>
-      </w:r>
-    </w:p>
-    <w:p>
-      <w:pPr>
         <w:pStyle w:val="BodyTextIndent"/>
         <w:rPr>
           <w:kern w:val="16"/>
         </w:rPr>
       </w:pPr>
-      <w:r>
-        <w:rPr>
-          <w:kern w:val="16"/>
-        </w:rPr>
-        <w:t xml:space="preserve">Building a large cross platform analysis framework is a significant challenge to any development team, and in order to optimise productivity the team they need a supportive development ecosystem to automate and ease tasks wherever possible. </w:t>
-      </w:r>
-      <w:r>
-        <w:rPr>
-          <w:kern w:val="16"/>
-        </w:rPr>
-        <w:t xml:space="preserve">All work to be undertaken is stored in our </w:t>
-      </w:r>
-      <w:proofErr w:type="spellStart"/>
-      <w:proofErr w:type="gramStart"/>
-      <w:r>
-        <w:rPr>
-          <w:kern w:val="16"/>
-        </w:rPr>
-        <w:t>Trac</w:t>
-      </w:r>
-      <w:proofErr w:type="spellEnd"/>
-      <w:r>
-        <w:rPr>
-          <w:kern w:val="16"/>
-        </w:rPr>
-        <w:t>[</w:t>
-      </w:r>
-      <w:proofErr w:type="gramEnd"/>
-      <w:r>
-        <w:rPr>
-          <w:kern w:val="16"/>
-        </w:rPr>
-        <w:t>5</w:t>
-      </w:r>
-      <w:r>
-        <w:rPr>
-          <w:kern w:val="16"/>
-        </w:rPr>
-        <w:t>]</w:t>
-      </w:r>
-      <w:r>
-        <w:rPr>
-          <w:kern w:val="16"/>
-        </w:rPr>
-        <w:t xml:space="preserve">, online ticketing system. Issues are given a priority and assigned to individual developers. </w:t>
-      </w:r>
-      <w:r>
-        <w:rPr>
-          <w:kern w:val="16"/>
-        </w:rPr>
-        <w:lastRenderedPageBreak/>
-        <w:t xml:space="preserve">Developers cannot submit changes to </w:t>
-      </w:r>
-      <w:proofErr w:type="gramStart"/>
-      <w:r>
-        <w:rPr>
-          <w:kern w:val="16"/>
-        </w:rPr>
-        <w:t>the codebase</w:t>
-      </w:r>
-      <w:proofErr w:type="gramEnd"/>
-      <w:r>
-        <w:rPr>
-          <w:kern w:val="16"/>
-        </w:rPr>
-        <w:t xml:space="preserve"> unless it</w:t>
-      </w:r>
-      <w:r>
-        <w:rPr>
-          <w:kern w:val="16"/>
-        </w:rPr>
-        <w:t xml:space="preserve"> contains a tag cross-reference to at least one ticket from </w:t>
-      </w:r>
-      <w:proofErr w:type="spellStart"/>
-      <w:r>
-        <w:rPr>
-          <w:kern w:val="16"/>
-        </w:rPr>
-        <w:t>Trac</w:t>
-      </w:r>
-      <w:proofErr w:type="spellEnd"/>
-      <w:r>
-        <w:rPr>
-          <w:kern w:val="16"/>
-        </w:rPr>
-        <w:t>.</w:t>
-      </w:r>
-    </w:p>
-    <w:p>
-      <w:pPr>
-        <w:pStyle w:val="BodyTextIndent"/>
-        <w:rPr>
-          <w:kern w:val="16"/>
-        </w:rPr>
-      </w:pPr>
-      <w:r>
-        <w:rPr>
-          <w:kern w:val="16"/>
-        </w:rPr>
-        <w:t xml:space="preserve">Initially </w:t>
-      </w:r>
-      <w:r>
-        <w:rPr>
-          <w:kern w:val="16"/>
-        </w:rPr>
-        <w:t xml:space="preserve">the project was successfully run using </w:t>
-      </w:r>
-      <w:proofErr w:type="gramStart"/>
-      <w:r>
-        <w:rPr>
-          <w:kern w:val="16"/>
-        </w:rPr>
-        <w:t>subversion[</w:t>
-      </w:r>
-      <w:proofErr w:type="gramEnd"/>
-      <w:r>
-        <w:rPr>
-          <w:kern w:val="16"/>
-        </w:rPr>
-        <w:t>6</w:t>
-      </w:r>
-      <w:r>
-        <w:rPr>
-          <w:kern w:val="16"/>
-        </w:rPr>
-        <w:t>]</w:t>
-      </w:r>
-      <w:r>
-        <w:rPr>
-          <w:kern w:val="16"/>
-        </w:rPr>
-        <w:t xml:space="preserve">. However, as the project grew, both in terms of the team size and the complexity, centralized version control became cumbersome.  </w:t>
-      </w:r>
-      <w:proofErr w:type="gramStart"/>
-      <w:r>
-        <w:rPr>
-          <w:kern w:val="16"/>
-        </w:rPr>
-        <w:t>Git</w:t>
-      </w:r>
-      <w:r>
-        <w:rPr>
-          <w:kern w:val="16"/>
-        </w:rPr>
-        <w:t>[</w:t>
-      </w:r>
-      <w:proofErr w:type="gramEnd"/>
-      <w:r>
-        <w:rPr>
-          <w:kern w:val="16"/>
-        </w:rPr>
-        <w:t>7</w:t>
-      </w:r>
-      <w:r>
-        <w:rPr>
-          <w:kern w:val="16"/>
-        </w:rPr>
-        <w:t>]</w:t>
-      </w:r>
-      <w:r>
-        <w:rPr>
-          <w:kern w:val="16"/>
-        </w:rPr>
-        <w:t xml:space="preserve"> is now used, with public, remote repositories hosted on </w:t>
-      </w:r>
-      <w:proofErr w:type="spellStart"/>
-      <w:r>
-        <w:rPr>
-          <w:kern w:val="16"/>
-        </w:rPr>
-        <w:t>GitHub</w:t>
-      </w:r>
-      <w:proofErr w:type="spellEnd"/>
-      <w:r>
-        <w:rPr>
-          <w:kern w:val="16"/>
-        </w:rPr>
-        <w:t>[</w:t>
-      </w:r>
-      <w:r>
-        <w:rPr>
-          <w:kern w:val="16"/>
-        </w:rPr>
-        <w:t>8</w:t>
-      </w:r>
-      <w:r>
-        <w:rPr>
-          <w:kern w:val="16"/>
-        </w:rPr>
-        <w:t>]</w:t>
-      </w:r>
-      <w:r>
-        <w:rPr>
-          <w:kern w:val="16"/>
-        </w:rPr>
-        <w:t xml:space="preserve">. </w:t>
-      </w:r>
-      <w:proofErr w:type="gramStart"/>
-      <w:r>
-        <w:rPr>
-          <w:kern w:val="16"/>
-        </w:rPr>
-        <w:t xml:space="preserve">The ability to generate branches easily and work offline, </w:t>
-      </w:r>
-      <w:r>
-        <w:rPr>
-          <w:kern w:val="16"/>
-        </w:rPr>
-        <w:lastRenderedPageBreak/>
-        <w:t>where the major drivers</w:t>
-      </w:r>
-      <w:r>
-        <w:rPr>
-          <w:kern w:val="16"/>
-        </w:rPr>
-        <w:t xml:space="preserve"> in our choice of a distributed code repository</w:t>
-      </w:r>
-      <w:r>
-        <w:rPr>
-          <w:kern w:val="16"/>
-        </w:rPr>
-        <w:t>.</w:t>
-      </w:r>
-      <w:proofErr w:type="gramEnd"/>
-      <w:r>
-        <w:rPr>
-          <w:kern w:val="16"/>
-        </w:rPr>
-        <w:t xml:space="preserve"> </w:t>
-      </w:r>
-      <w:bookmarkStart w:id="0" w:name="_GoBack"/>
-      <w:bookmarkEnd w:id="0"/>
-      <w:r>
-        <w:rPr>
-          <w:kern w:val="16"/>
-        </w:rPr>
-        <w:t xml:space="preserve">Committing to a local repository, and handling issues on individual branches, before sharing changes has been essential to </w:t>
-      </w:r>
-      <w:r>
-        <w:rPr>
-          <w:kern w:val="16"/>
-        </w:rPr>
-        <w:t>supporting a team of this size.</w:t>
-      </w:r>
-    </w:p>
-    <w:p>
-      <w:pPr>
-        <w:pStyle w:val="BodyTextIndent"/>
-        <w:rPr>
-          <w:kern w:val="16"/>
-        </w:rPr>
+    </w:p>
+    <w:p>
+      <w:pPr>
+        <w:pStyle w:val="FigureCaption"/>
       </w:pPr>
       <w:r>
         <w:rPr>
           <w:noProof/>
-          <w:kern w:val="16"/>
           <w:lang w:eastAsia="en-GB"/>
         </w:rPr>
         <w:drawing>
-          <wp:inline distT="0" distB="0" distL="0" distR="0" wp14:anchorId="614FD253">
+          <wp:inline distT="0" distB="0" distL="0" distR="0" wp14:anchorId="23C7B516" wp14:editId="3F7AD214">
             <wp:extent cx="2837815" cy="1794510"/>
             <wp:effectExtent l="0" t="0" r="0" b="0"/>
             <wp:docPr id="12" name="Picture 12"/>
@@ -1952,38 +1602,18 @@
     </w:p>
     <w:p>
       <w:pPr>
-        <w:pStyle w:val="BulletedList"/>
-        <w:numPr>
-          <w:ilvl w:val="0"/>
-          <w:numId w:val="0"/>
-        </w:numPr>
-        <w:ind w:left="389" w:hanging="202"/>
-        <w:rPr>
-          <w:kern w:val="16"/>
-        </w:rPr>
-      </w:pPr>
-      <w:r>
-        <w:rPr>
-          <w:kern w:val="16"/>
-        </w:rPr>
+        <w:pStyle w:val="FigureCaption"/>
+      </w:pPr>
+      <w:r>
         <w:t xml:space="preserve">Figure </w:t>
       </w:r>
       <w:r>
-        <w:rPr>
-          <w:kern w:val="16"/>
-        </w:rPr>
         <w:t>4</w:t>
       </w:r>
       <w:r>
-        <w:rPr>
-          <w:kern w:val="16"/>
-        </w:rPr>
         <w:t xml:space="preserve">: </w:t>
       </w:r>
       <w:r>
-        <w:rPr>
-          <w:kern w:val="16"/>
-        </w:rPr>
         <w:t>The MANTID development ecosystem</w:t>
       </w:r>
     </w:p>
@@ -1994,6 +1624,81 @@
           <w:kern w:val="16"/>
         </w:rPr>
       </w:pPr>
+      <w:r>
+        <w:rPr>
+          <w:kern w:val="16"/>
+        </w:rPr>
+        <w:t>The Mantid project</w:t>
+      </w:r>
+      <w:r>
+        <w:rPr>
+          <w:kern w:val="16"/>
+        </w:rPr>
+        <w:t xml:space="preserve"> makes extensive use of Jenkins</w:t>
+      </w:r>
+      <w:r>
+        <w:rPr>
+          <w:kern w:val="16"/>
+        </w:rPr>
+        <w:t>[8]</w:t>
+      </w:r>
+      <w:r>
+        <w:rPr>
+          <w:kern w:val="16"/>
+        </w:rPr>
+        <w:t>, a</w:t>
+      </w:r>
+      <w:r>
+        <w:rPr>
+          <w:kern w:val="16"/>
+        </w:rPr>
+        <w:t xml:space="preserve"> continuous integration </w:t>
+      </w:r>
+      <w:r>
+        <w:rPr>
+          <w:kern w:val="16"/>
+        </w:rPr>
+        <w:t>server</w:t>
+      </w:r>
+      <w:r>
+        <w:rPr>
+          <w:kern w:val="16"/>
+        </w:rPr>
+        <w:t>.</w:t>
+      </w:r>
+      <w:r>
+        <w:rPr>
+          <w:kern w:val="16"/>
+        </w:rPr>
+        <w:t xml:space="preserve"> </w:t>
+      </w:r>
+      <w:r>
+        <w:rPr>
+          <w:kern w:val="16"/>
+        </w:rPr>
+        <w:t xml:space="preserve"> </w:t>
+      </w:r>
+      <w:r>
+        <w:rPr>
+          <w:kern w:val="16"/>
+          <w:lang w:val="en-US"/>
+        </w:rPr>
+        <w:t xml:space="preserve">Continuous integration is a quality control methodology that continuously </w:t>
+      </w:r>
+      <w:r>
+        <w:rPr>
+          <w:kern w:val="16"/>
+          <w:lang w:val="en-US"/>
+        </w:rPr>
+        <w:t>builds and tests</w:t>
+      </w:r>
+      <w:r>
+        <w:rPr>
+          <w:kern w:val="16"/>
+          <w:lang w:val="en-US"/>
+        </w:rPr>
+        <w:t xml:space="preserve"> the software product. Fault and failure detection therefore is achieved at the earliest possible time and it is therefore significantly less time consuming or expensive to fix.</w:t>
+      </w:r>
     </w:p>
     <w:p>
       <w:pPr>
@@ -2006,90 +1711,19 @@
         <w:rPr>
           <w:kern w:val="16"/>
         </w:rPr>
-        <w:t>The Mantid project</w:t>
-      </w:r>
-      <w:r>
-        <w:rPr>
-          <w:kern w:val="16"/>
-        </w:rPr>
-        <w:t xml:space="preserve"> makes extensive use of </w:t>
-      </w:r>
-      <w:proofErr w:type="gramStart"/>
-      <w:r>
-        <w:rPr>
-          <w:kern w:val="16"/>
-        </w:rPr>
-        <w:t>Jenkins</w:t>
-      </w:r>
-      <w:r>
-        <w:rPr>
-          <w:kern w:val="16"/>
-        </w:rPr>
-        <w:t>[</w:t>
-      </w:r>
-      <w:proofErr w:type="gramEnd"/>
-      <w:r>
-        <w:rPr>
-          <w:kern w:val="16"/>
-        </w:rPr>
-        <w:t>8]</w:t>
-      </w:r>
-      <w:r>
-        <w:rPr>
-          <w:kern w:val="16"/>
-        </w:rPr>
-        <w:t>, a</w:t>
-      </w:r>
-      <w:r>
-        <w:rPr>
-          <w:kern w:val="16"/>
-        </w:rPr>
-        <w:t xml:space="preserve"> continuous integration </w:t>
-      </w:r>
-      <w:r>
-        <w:rPr>
-          <w:kern w:val="16"/>
-        </w:rPr>
-        <w:t>server</w:t>
-      </w:r>
-      <w:r>
-        <w:rPr>
-          <w:kern w:val="16"/>
-        </w:rPr>
-        <w:t>.</w:t>
-      </w:r>
-      <w:r>
-        <w:rPr>
-          <w:kern w:val="16"/>
-        </w:rPr>
-        <w:t xml:space="preserve"> </w:t>
-      </w:r>
-      <w:r>
-        <w:rPr>
-          <w:kern w:val="16"/>
-        </w:rPr>
-        <w:t xml:space="preserve"> </w:t>
-      </w:r>
-      <w:r>
-        <w:rPr>
-          <w:kern w:val="16"/>
-          <w:lang w:val="en-US"/>
-        </w:rPr>
-        <w:t xml:space="preserve">Continuous integration is a quality control methodology that continuously </w:t>
-      </w:r>
-      <w:r>
-        <w:rPr>
-          <w:kern w:val="16"/>
-          <w:lang w:val="en-US"/>
-        </w:rPr>
-        <w:t>builds and tests</w:t>
-      </w:r>
-      <w:r>
-        <w:rPr>
-          <w:kern w:val="16"/>
-          <w:lang w:val="en-US"/>
-        </w:rPr>
-        <w:t xml:space="preserve"> the software product. Fault and failure detection therefore is achieved at the earliest possible time and it is therefore significantly less time consuming or expensive to fix.</w:t>
+        <w:t xml:space="preserve">Our setup </w:t>
+      </w:r>
+      <w:r>
+        <w:rPr>
+          <w:kern w:val="16"/>
+        </w:rPr>
+        <w:t>builds and tests the software on all supported environments with every commit to Git, providing rapid feedback to developers of any faults introduced.  Thi</w:t>
+      </w:r>
+      <w:r>
+        <w:rPr>
+          <w:kern w:val="16"/>
+        </w:rPr>
+        <w:t>s duplicated at each facility, so that any server outages will cause minimum disruption to normal working.</w:t>
       </w:r>
     </w:p>
     <w:p>
@@ -2103,19 +1737,7 @@
         <w:rPr>
           <w:kern w:val="16"/>
         </w:rPr>
-        <w:t xml:space="preserve">Our setup </w:t>
-      </w:r>
-      <w:r>
-        <w:rPr>
-          <w:kern w:val="16"/>
-        </w:rPr>
-        <w:t>builds and tests the software on all supported environments with every commit to Git, providing rapid feedback to developers of any faults introduced.  Thi</w:t>
-      </w:r>
-      <w:r>
-        <w:rPr>
-          <w:kern w:val="16"/>
-        </w:rPr>
-        <w:t>s duplicated at each facility, so that any server outages will cause minimum disruption to normal working.</w:t>
+        <w:t>In addition to the extensive automated unit testing performed by the build servers, we also have a second level of more intensive automated system tests that evaluate common workflows against full datasets and compare the results to stored reference datasets to ensure that inadvertent changes will not affect the results of data analyses.  These system tests are run automatically at least every night, again providing rapid feedback to the development team.</w:t>
       </w:r>
     </w:p>
     <w:p>
@@ -2129,7 +1751,51 @@
         <w:rPr>
           <w:kern w:val="16"/>
         </w:rPr>
-        <w:t>In addition to the extensive automated unit testing performed by the build servers, we also have a second level of more intensive automated system tests that evaluate common workflows against full datasets and compare the results to stored reference datasets to ensure that inadvertent changes will not affect the results of data analyses.  These system tests are run automatically at least every night, again providing rapid feedback to the development team.</w:t>
+        <w:t>A</w:t>
+      </w:r>
+      <w:r>
+        <w:rPr>
+          <w:kern w:val="16"/>
+        </w:rPr>
+        <w:t xml:space="preserve"> full </w:t>
+      </w:r>
+      <w:r>
+        <w:rPr>
+          <w:kern w:val="16"/>
+        </w:rPr>
+        <w:t>MANTID</w:t>
+      </w:r>
+      <w:r>
+        <w:rPr>
+          <w:kern w:val="16"/>
+        </w:rPr>
+        <w:t xml:space="preserve"> release </w:t>
+      </w:r>
+      <w:r>
+        <w:rPr>
+          <w:kern w:val="16"/>
+        </w:rPr>
+        <w:t>occurs</w:t>
+      </w:r>
+      <w:r>
+        <w:rPr>
+          <w:kern w:val="16"/>
+        </w:rPr>
+        <w:t xml:space="preserve"> every three months, but there are times when more frequent releases are required while working closely with users to develop new functionality.</w:t>
+      </w:r>
+      <w:r>
+        <w:rPr>
+          <w:kern w:val="16"/>
+        </w:rPr>
+        <w:t xml:space="preserve">  MANTID supports provides nightly releases for this purpose, every night if the builds and automated system tests have completed successfully the installers are automatically uploaded to the MANTID download site, and Linux repositories and are immediately available for users to download.  All of this occurs without the need for any time from the development team.</w:t>
+      </w:r>
+    </w:p>
+    <w:p>
+      <w:pPr>
+        <w:pStyle w:val="Heading3"/>
+      </w:pPr>
+      <w:r>
+        <w:t>Testing and the Release Process</w:t>
       </w:r>
     </w:p>
     <w:p>
@@ -2143,86 +1809,7 @@
         <w:rPr>
           <w:kern w:val="16"/>
         </w:rPr>
-        <w:t>A</w:t>
-      </w:r>
-      <w:r>
-        <w:rPr>
-          <w:kern w:val="16"/>
-        </w:rPr>
-        <w:t xml:space="preserve"> full </w:t>
-      </w:r>
-      <w:r>
-        <w:rPr>
-          <w:kern w:val="16"/>
-        </w:rPr>
-        <w:t>MANTID</w:t>
-      </w:r>
-      <w:r>
-        <w:rPr>
-          <w:kern w:val="16"/>
-        </w:rPr>
-        <w:t xml:space="preserve"> release </w:t>
-      </w:r>
-      <w:r>
-        <w:rPr>
-          <w:kern w:val="16"/>
-        </w:rPr>
-        <w:t>occurs</w:t>
-      </w:r>
-      <w:r>
-        <w:rPr>
-          <w:kern w:val="16"/>
-        </w:rPr>
-        <w:t xml:space="preserve"> every three months, but there are times when more frequent releases are required while working closely with users to develop new functionality.</w:t>
-      </w:r>
-      <w:r>
-        <w:rPr>
-          <w:kern w:val="16"/>
-        </w:rPr>
-        <w:t xml:space="preserve">  MANTID supports provides nightly releases for this purpose, every night if the builds and automated system tests have completed successfully the installers are automatically uploaded to the MANTID download site, and Linux repositories and are immediately available for users to download.  All of this occurs without the need for any time from the development team.</w:t>
-      </w:r>
-    </w:p>
-    <w:p>
-      <w:pPr>
-        <w:pStyle w:val="BodyTextIndent"/>
-        <w:rPr>
-          <w:kern w:val="16"/>
-        </w:rPr>
-      </w:pPr>
-    </w:p>
-    <w:p>
-      <w:pPr>
-        <w:pStyle w:val="Heading3"/>
-        <w:rPr>
-          <w:kern w:val="16"/>
-        </w:rPr>
-      </w:pPr>
-      <w:r>
-        <w:rPr>
-          <w:kern w:val="16"/>
-        </w:rPr>
-        <w:t>Testing and the Release Process</w:t>
-      </w:r>
-    </w:p>
-    <w:p>
-      <w:pPr>
-        <w:pStyle w:val="BodyTextIndent"/>
-        <w:rPr>
-          <w:kern w:val="16"/>
-        </w:rPr>
-      </w:pPr>
-      <w:r>
-        <w:rPr>
-          <w:kern w:val="16"/>
-        </w:rPr>
-        <w:t xml:space="preserve">Automated testing is incredibly useful, but cannot be the sole testing process for a quality software system.  Within the MANTID project we add three further testing approaches to ensure that MANTID delivers a reliable robust system. The first is manual developer testing, each </w:t>
-      </w:r>
-      <w:r>
-        <w:rPr>
-          <w:kern w:val="16"/>
-        </w:rPr>
-        <w:lastRenderedPageBreak/>
-        <w:t>change submitted by a developer is code reviewed and functionally tested by a different member of the development team.  As well as ensuring better testing than by the author themselves this improves communication and shares knowledge</w:t>
+        <w:t>Automated testing is incredibly useful, but cannot be the sole testing process for a quality software system.  Within the MANTID project we add three further testing approaches to ensure that MANTID delivers a reliable robust system. The first is manual developer testing, each change submitted by a developer is code reviewed and functionally tested by a different member of the development team.  As well as ensuring better testing than by the author themselves this improves communication and shares knowledge</w:t>
       </w:r>
       <w:r>
         <w:rPr>
@@ -2395,314 +1982,278 @@
         </w:rPr>
         <w:tab/>
       </w:r>
-      <w:proofErr w:type="spellStart"/>
       <w:r>
         <w:rPr>
           <w:sz w:val="18"/>
           <w:szCs w:val="18"/>
         </w:rPr>
-        <w:t>QtiPlot</w:t>
-      </w:r>
-      <w:proofErr w:type="spellEnd"/>
-      <w:r>
+        <w:t>QtiPlot, http://soft.proindependent.com/qtiplot.ntml</w:t>
+      </w:r>
+    </w:p>
+    <w:p>
+      <w:pPr>
+        <w:pStyle w:val="Reference"/>
         <w:rPr>
           <w:sz w:val="18"/>
           <w:szCs w:val="18"/>
         </w:rPr>
-        <w:t>, http://soft.proindependent.com/qtiplot.ntml</w:t>
-      </w:r>
-    </w:p>
-    <w:p>
-      <w:pPr>
-        <w:pStyle w:val="Reference"/>
+      </w:pPr>
+      <w:r>
         <w:rPr>
           <w:sz w:val="18"/>
           <w:szCs w:val="18"/>
         </w:rPr>
-      </w:pPr>
+        <w:t>[3]</w:t>
+      </w:r>
       <w:r>
         <w:rPr>
           <w:sz w:val="18"/>
           <w:szCs w:val="18"/>
         </w:rPr>
-        <w:t>[3]</w:t>
+        <w:tab/>
       </w:r>
       <w:r>
         <w:rPr>
           <w:sz w:val="18"/>
           <w:szCs w:val="18"/>
         </w:rPr>
-        <w:tab/>
-      </w:r>
-      <w:proofErr w:type="spellStart"/>
-      <w:r>
+        <w:t>NeXus Format, http://www.nexusformat.org</w:t>
+      </w:r>
+    </w:p>
+    <w:p>
+      <w:pPr>
+        <w:pStyle w:val="Reference"/>
         <w:rPr>
           <w:sz w:val="18"/>
           <w:szCs w:val="18"/>
         </w:rPr>
-        <w:t>NeXus</w:t>
-      </w:r>
-      <w:proofErr w:type="spellEnd"/>
+      </w:pPr>
       <w:r>
         <w:rPr>
           <w:sz w:val="18"/>
           <w:szCs w:val="18"/>
         </w:rPr>
-        <w:t xml:space="preserve"> Format, http://www.nexusformat.org</w:t>
-      </w:r>
-    </w:p>
-    <w:p>
-      <w:pPr>
-        <w:pStyle w:val="Reference"/>
+        <w:t>[4]</w:t>
+      </w:r>
+      <w:r>
         <w:rPr>
           <w:sz w:val="18"/>
           <w:szCs w:val="18"/>
         </w:rPr>
-      </w:pPr>
+        <w:tab/>
+      </w:r>
       <w:r>
         <w:rPr>
           <w:sz w:val="18"/>
           <w:szCs w:val="18"/>
         </w:rPr>
-        <w:t>[4]</w:t>
-      </w:r>
-      <w:r>
+        <w:t>Skype, http://www.skype.com</w:t>
+      </w:r>
+    </w:p>
+    <w:p>
+      <w:pPr>
+        <w:pStyle w:val="Reference"/>
         <w:rPr>
           <w:sz w:val="18"/>
           <w:szCs w:val="18"/>
         </w:rPr>
-        <w:tab/>
-      </w:r>
+      </w:pPr>
       <w:r>
         <w:rPr>
           <w:sz w:val="18"/>
           <w:szCs w:val="18"/>
         </w:rPr>
-        <w:t>Skype, http://www.skype.com</w:t>
-      </w:r>
-    </w:p>
-    <w:p>
-      <w:pPr>
-        <w:pStyle w:val="Reference"/>
+        <w:t xml:space="preserve">[5]   </w:t>
+      </w:r>
+      <w:r>
         <w:rPr>
           <w:sz w:val="18"/>
           <w:szCs w:val="18"/>
         </w:rPr>
-      </w:pPr>
-      <w:r>
+        <w:t>Trac, http://trac.edgewall.org</w:t>
+      </w:r>
+    </w:p>
+    <w:p>
+      <w:pPr>
+        <w:pStyle w:val="Reference"/>
         <w:rPr>
           <w:sz w:val="18"/>
           <w:szCs w:val="18"/>
         </w:rPr>
-        <w:t xml:space="preserve">[5]   </w:t>
-      </w:r>
-      <w:proofErr w:type="spellStart"/>
+      </w:pPr>
       <w:r>
         <w:rPr>
           <w:sz w:val="18"/>
           <w:szCs w:val="18"/>
         </w:rPr>
-        <w:t>Trac</w:t>
-      </w:r>
-      <w:proofErr w:type="spellEnd"/>
+        <w:t>[</w:t>
+      </w:r>
       <w:r>
         <w:rPr>
           <w:sz w:val="18"/>
           <w:szCs w:val="18"/>
         </w:rPr>
-        <w:t>, http://trac.edgewall.org</w:t>
-      </w:r>
-    </w:p>
-    <w:p>
-      <w:pPr>
-        <w:pStyle w:val="Reference"/>
+        <w:t>6</w:t>
+      </w:r>
+      <w:r>
         <w:rPr>
           <w:sz w:val="18"/>
           <w:szCs w:val="18"/>
         </w:rPr>
-      </w:pPr>
+        <w:t>]</w:t>
+      </w:r>
       <w:r>
         <w:rPr>
           <w:sz w:val="18"/>
           <w:szCs w:val="18"/>
         </w:rPr>
-        <w:t>[</w:t>
+        <w:tab/>
       </w:r>
       <w:r>
         <w:rPr>
           <w:sz w:val="18"/>
           <w:szCs w:val="18"/>
         </w:rPr>
-        <w:t>6</w:t>
+        <w:t xml:space="preserve">Subversion, </w:t>
       </w:r>
       <w:r>
         <w:rPr>
           <w:sz w:val="18"/>
           <w:szCs w:val="18"/>
         </w:rPr>
-        <w:t>]</w:t>
-      </w:r>
-      <w:r>
+        <w:t>http://subversion.apache.org</w:t>
+      </w:r>
+    </w:p>
+    <w:p>
+      <w:pPr>
+        <w:pStyle w:val="Reference"/>
         <w:rPr>
           <w:sz w:val="18"/>
           <w:szCs w:val="18"/>
         </w:rPr>
-        <w:tab/>
-      </w:r>
+      </w:pPr>
       <w:r>
         <w:rPr>
           <w:sz w:val="18"/>
           <w:szCs w:val="18"/>
         </w:rPr>
-        <w:t xml:space="preserve">Subversion, </w:t>
+        <w:t>[7</w:t>
       </w:r>
       <w:r>
         <w:rPr>
           <w:sz w:val="18"/>
           <w:szCs w:val="18"/>
         </w:rPr>
-        <w:t>http://subversion.apache.org</w:t>
-      </w:r>
-    </w:p>
-    <w:p>
-      <w:pPr>
-        <w:pStyle w:val="Reference"/>
+        <w:t xml:space="preserve">]  </w:t>
+      </w:r>
+      <w:r>
         <w:rPr>
           <w:sz w:val="18"/>
           <w:szCs w:val="18"/>
         </w:rPr>
-      </w:pPr>
+        <w:t xml:space="preserve"> </w:t>
+      </w:r>
       <w:r>
         <w:rPr>
           <w:sz w:val="18"/>
           <w:szCs w:val="18"/>
         </w:rPr>
-        <w:t>[7</w:t>
+        <w:t xml:space="preserve">Git, </w:t>
       </w:r>
       <w:r>
         <w:rPr>
           <w:sz w:val="18"/>
           <w:szCs w:val="18"/>
         </w:rPr>
-        <w:t xml:space="preserve">]  </w:t>
-      </w:r>
-      <w:r>
+        <w:t>http://git-scm.com</w:t>
+      </w:r>
+    </w:p>
+    <w:p>
+      <w:pPr>
+        <w:pStyle w:val="Reference"/>
         <w:rPr>
           <w:sz w:val="18"/>
           <w:szCs w:val="18"/>
         </w:rPr>
-        <w:t xml:space="preserve"> </w:t>
-      </w:r>
+      </w:pPr>
       <w:r>
         <w:rPr>
           <w:sz w:val="18"/>
           <w:szCs w:val="18"/>
         </w:rPr>
-        <w:t xml:space="preserve">Git, </w:t>
+        <w:t>[8</w:t>
       </w:r>
       <w:r>
         <w:rPr>
           <w:sz w:val="18"/>
           <w:szCs w:val="18"/>
         </w:rPr>
-        <w:t>http://git-scm.com</w:t>
-      </w:r>
-    </w:p>
-    <w:p>
-      <w:pPr>
-        <w:pStyle w:val="Reference"/>
+        <w:t xml:space="preserve">] </w:t>
+      </w:r>
+      <w:r>
         <w:rPr>
           <w:sz w:val="18"/>
           <w:szCs w:val="18"/>
         </w:rPr>
-      </w:pPr>
+        <w:t xml:space="preserve"> </w:t>
+      </w:r>
       <w:r>
         <w:rPr>
           <w:sz w:val="18"/>
           <w:szCs w:val="18"/>
         </w:rPr>
-        <w:t>[8</w:t>
+        <w:t xml:space="preserve"> GitHub, </w:t>
       </w:r>
       <w:r>
         <w:rPr>
           <w:sz w:val="18"/>
           <w:szCs w:val="18"/>
         </w:rPr>
-        <w:t xml:space="preserve">] </w:t>
-      </w:r>
-      <w:r>
+        <w:t>https://github.com</w:t>
+      </w:r>
+    </w:p>
+    <w:p>
+      <w:pPr>
+        <w:pStyle w:val="Reference"/>
         <w:rPr>
           <w:sz w:val="18"/>
           <w:szCs w:val="18"/>
         </w:rPr>
-        <w:t xml:space="preserve"> </w:t>
-      </w:r>
+      </w:pPr>
       <w:r>
         <w:rPr>
           <w:sz w:val="18"/>
           <w:szCs w:val="18"/>
         </w:rPr>
-        <w:t xml:space="preserve"> </w:t>
-      </w:r>
-      <w:proofErr w:type="spellStart"/>
+        <w:t>[9</w:t>
+      </w:r>
       <w:r>
         <w:rPr>
           <w:sz w:val="18"/>
           <w:szCs w:val="18"/>
         </w:rPr>
-        <w:t>GitHub</w:t>
-      </w:r>
-      <w:proofErr w:type="spellEnd"/>
+        <w:t xml:space="preserve">]  </w:t>
+      </w:r>
       <w:r>
         <w:rPr>
           <w:sz w:val="18"/>
           <w:szCs w:val="18"/>
         </w:rPr>
-        <w:t xml:space="preserve">, </w:t>
+        <w:t xml:space="preserve"> </w:t>
       </w:r>
       <w:r>
         <w:rPr>
           <w:sz w:val="18"/>
           <w:szCs w:val="18"/>
         </w:rPr>
-        <w:t>https://github.com</w:t>
-      </w:r>
-    </w:p>
-    <w:p>
-      <w:pPr>
-        <w:pStyle w:val="Reference"/>
+        <w:t xml:space="preserve">Jenkins, </w:t>
+      </w:r>
+      <w:r>
         <w:rPr>
           <w:sz w:val="18"/>
           <w:szCs w:val="18"/>
         </w:rPr>
-      </w:pPr>
-      <w:r>
-        <w:rPr>
-          <w:sz w:val="18"/>
-          <w:szCs w:val="18"/>
-        </w:rPr>
-        <w:t>[9</w:t>
-      </w:r>
-      <w:r>
-        <w:rPr>
-          <w:sz w:val="18"/>
-          <w:szCs w:val="18"/>
-        </w:rPr>
-        <w:t xml:space="preserve">]  </w:t>
-      </w:r>
-      <w:r>
-        <w:rPr>
-          <w:sz w:val="18"/>
-          <w:szCs w:val="18"/>
-        </w:rPr>
-        <w:t xml:space="preserve"> </w:t>
-      </w:r>
-      <w:r>
-        <w:rPr>
-          <w:sz w:val="18"/>
-          <w:szCs w:val="18"/>
-        </w:rPr>
-        <w:t xml:space="preserve">Jenkins, </w:t>
+        <w:t>h</w:t>
       </w:r>
       <w:r>
         <w:rPr>
@@ -5145,7 +4696,7 @@
 </file>
 
 <file path=customXml/itemProps1.xml><?xml version="1.0" encoding="utf-8"?>
-<ds:datastoreItem xmlns:ds="http://schemas.openxmlformats.org/officeDocument/2006/customXml" ds:itemID="{EAF9F806-56E6-4100-AB4A-4936DEA69C36}">
+<ds:datastoreItem xmlns:ds="http://schemas.openxmlformats.org/officeDocument/2006/customXml" ds:itemID="{3A088496-8CB3-4E92-BEA6-5DE4888BABF2}">
   <ds:schemaRefs>
     <ds:schemaRef ds:uri="http://schemas.openxmlformats.org/officeDocument/2006/bibliography"/>
   </ds:schemaRefs>

</xml_diff>